<commit_message>
Edited Bug Report Template
made some structural changes to the template and also added instructions for the different entry fields and for the template itself.
</commit_message>
<xml_diff>
--- a/Manual-Testing/Templates/BugReportTemplate_DBuonpane_11.16.25.docx
+++ b/Manual-Testing/Templates/BugReportTemplate_DBuonpane_11.16.25.docx
@@ -2,6 +2,55 @@
 <file path=word/document.xml><?xml version="1.0" encoding="utf-8"?>
 <w:document xmlns:wpc="http://schemas.microsoft.com/office/word/2010/wordprocessingCanvas" xmlns:cx="http://schemas.microsoft.com/office/drawing/2014/chartex" xmlns:cx1="http://schemas.microsoft.com/office/drawing/2015/9/8/chartex" xmlns:cx2="http://schemas.microsoft.com/office/drawing/2015/10/21/chartex" xmlns:cx3="http://schemas.microsoft.com/office/drawing/2016/5/9/chartex" xmlns:cx4="http://schemas.microsoft.com/office/drawing/2016/5/10/chartex" xmlns:cx5="http://schemas.microsoft.com/office/drawing/2016/5/11/chartex" xmlns:cx6="http://schemas.microsoft.com/office/drawing/2016/5/12/chartex" xmlns:cx7="http://schemas.microsoft.com/office/drawing/2016/5/13/chartex" xmlns:cx8="http://schemas.microsoft.com/office/drawing/2016/5/14/chartex" xmlns:mc="http://schemas.openxmlformats.org/markup-compatibility/2006" xmlns:aink="http://schemas.microsoft.com/office/drawing/2016/ink" xmlns:am3d="http://schemas.microsoft.com/office/drawing/2017/model3d" xmlns:o="urn:schemas-microsoft-com:office:office" xmlns:oel="http://schemas.microsoft.com/office/2019/extlst" xmlns:r="http://schemas.openxmlformats.org/officeDocument/2006/relationships" xmlns:m="http://schemas.openxmlformats.org/officeDocument/2006/math" xmlns:v="urn:schemas-microsoft-com:vml" xmlns:wp14="http://schemas.microsoft.com/office/word/2010/wordprocessingDrawing" xmlns:wp="http://schemas.openxmlformats.org/drawingml/2006/wordprocessingDrawing" xmlns:w10="urn:schemas-microsoft-com:office:word" xmlns:w="http://schemas.openxmlformats.org/wordprocessingml/2006/main" xmlns:w14="http://schemas.microsoft.com/office/word/2010/wordml" xmlns:w15="http://schemas.microsoft.com/office/word/2012/wordml" xmlns:w16cex="http://schemas.microsoft.com/office/word/2018/wordml/cex" xmlns:w16cid="http://schemas.microsoft.com/office/word/2016/wordml/cid" xmlns:w16="http://schemas.microsoft.com/office/word/2018/wordml" xmlns:w16du="http://schemas.microsoft.com/office/word/2023/wordml/word16du" xmlns:w16sdtdh="http://schemas.microsoft.com/office/word/2020/wordml/sdtdatahash" xmlns:w16sdtfl="http://schemas.microsoft.com/office/word/2024/wordml/sdtformatlock" xmlns:w16se="http://schemas.microsoft.com/office/word/2015/wordml/symex" xmlns:wpg="http://schemas.microsoft.com/office/word/2010/wordprocessingGroup" xmlns:wpi="http://schemas.microsoft.com/office/word/2010/wordprocessingInk" xmlns:wne="http://schemas.microsoft.com/office/word/2006/wordml" xmlns:wps="http://schemas.microsoft.com/office/word/2010/wordprocessingShape" mc:Ignorable="w14 w15 w16se w16cid w16 w16cex w16sdtdh w16sdtfl w16du wp14">
   <w:body>
+    <w:p>
+      <w:pPr>
+        <w:rPr>
+          <w:color w:val="A02B93" w:themeColor="accent5"/>
+        </w:rPr>
+      </w:pPr>
+      <w:r>
+        <w:rPr>
+          <w:color w:val="A02B93" w:themeColor="accent5"/>
+        </w:rPr>
+        <w:t xml:space="preserve">Template Instructions: </w:t>
+      </w:r>
+    </w:p>
+    <w:p>
+      <w:pPr>
+        <w:pStyle w:val="ListParagraph"/>
+        <w:numPr>
+          <w:ilvl w:val="0"/>
+          <w:numId w:val="1"/>
+        </w:numPr>
+        <w:rPr>
+          <w:color w:val="A02B93" w:themeColor="accent5"/>
+        </w:rPr>
+      </w:pPr>
+      <w:r>
+        <w:rPr>
+          <w:color w:val="A02B93" w:themeColor="accent5"/>
+        </w:rPr>
+        <w:t xml:space="preserve">Before committing to GitHub be sure to remove any text in purple from the template </w:t>
+      </w:r>
+    </w:p>
+    <w:p>
+      <w:pPr>
+        <w:pStyle w:val="ListParagraph"/>
+        <w:numPr>
+          <w:ilvl w:val="0"/>
+          <w:numId w:val="1"/>
+        </w:numPr>
+        <w:rPr>
+          <w:color w:val="A02B93" w:themeColor="accent5"/>
+        </w:rPr>
+      </w:pPr>
+      <w:r>
+        <w:rPr>
+          <w:color w:val="A02B93" w:themeColor="accent5"/>
+        </w:rPr>
+        <w:t xml:space="preserve">Also remember to edit the HEADER with the data above! </w:t>
+      </w:r>
+    </w:p>
     <w:tbl>
       <w:tblPr>
         <w:tblStyle w:val="TableGrid"/>
@@ -60,7 +109,68 @@
                 <w:b/>
                 <w:bCs/>
               </w:rPr>
-              <w:t xml:space="preserve">Bug ID: </w:t>
+              <w:t>Bug ID:</w:t>
+            </w:r>
+          </w:p>
+          <w:p>
+            <w:pPr>
+              <w:rPr>
+                <w:b/>
+                <w:bCs/>
+                <w:color w:val="A02B93" w:themeColor="accent5"/>
+                <w:sz w:val="18"/>
+                <w:szCs w:val="18"/>
+              </w:rPr>
+            </w:pPr>
+            <w:r>
+              <w:rPr>
+                <w:b/>
+                <w:bCs/>
+                <w:color w:val="A02B93" w:themeColor="accent5"/>
+                <w:sz w:val="18"/>
+                <w:szCs w:val="18"/>
+              </w:rPr>
+              <w:t xml:space="preserve">(NOTE: Format: </w:t>
+            </w:r>
+            <w:proofErr w:type="gramStart"/>
+            <w:r>
+              <w:rPr>
+                <w:b/>
+                <w:bCs/>
+                <w:color w:val="A02B93" w:themeColor="accent5"/>
+                <w:sz w:val="18"/>
+                <w:szCs w:val="18"/>
+              </w:rPr>
+              <w:t>BUG-###</w:t>
+            </w:r>
+            <w:proofErr w:type="gramEnd"/>
+            <w:r>
+              <w:rPr>
+                <w:b/>
+                <w:bCs/>
+                <w:color w:val="A02B93" w:themeColor="accent5"/>
+                <w:sz w:val="18"/>
+                <w:szCs w:val="18"/>
+              </w:rPr>
+              <w:t xml:space="preserve"> </w:t>
+            </w:r>
+          </w:p>
+          <w:p>
+            <w:pPr>
+              <w:rPr>
+                <w:b/>
+                <w:bCs/>
+              </w:rPr>
+            </w:pPr>
+            <w:r>
+              <w:rPr>
+                <w:b/>
+                <w:bCs/>
+                <w:color w:val="A02B93" w:themeColor="accent5"/>
+                <w:sz w:val="18"/>
+                <w:szCs w:val="18"/>
+              </w:rPr>
+              <w:t xml:space="preserve">Ex: BUG-001) </w:t>
             </w:r>
           </w:p>
         </w:tc>
@@ -126,7 +236,63 @@
                 <w:b/>
                 <w:bCs/>
               </w:rPr>
-              <w:t>Environment:</w:t>
+              <w:t>Environment</w:t>
+            </w:r>
+            <w:r>
+              <w:rPr>
+                <w:b/>
+                <w:bCs/>
+              </w:rPr>
+              <w:t xml:space="preserve">: </w:t>
+            </w:r>
+          </w:p>
+          <w:p>
+            <w:pPr>
+              <w:rPr>
+                <w:b/>
+                <w:bCs/>
+                <w:color w:val="A02B93" w:themeColor="accent5"/>
+                <w:sz w:val="18"/>
+                <w:szCs w:val="18"/>
+              </w:rPr>
+            </w:pPr>
+            <w:r>
+              <w:rPr>
+                <w:b/>
+                <w:bCs/>
+                <w:color w:val="A02B93" w:themeColor="accent5"/>
+                <w:sz w:val="18"/>
+                <w:szCs w:val="18"/>
+              </w:rPr>
+              <w:t>(Format: OS / Browser / Website</w:t>
+            </w:r>
+          </w:p>
+          <w:p>
+            <w:pPr>
+              <w:rPr>
+                <w:b/>
+                <w:bCs/>
+              </w:rPr>
+            </w:pPr>
+            <w:r>
+              <w:rPr>
+                <w:b/>
+                <w:bCs/>
+                <w:color w:val="A02B93" w:themeColor="accent5"/>
+                <w:sz w:val="18"/>
+                <w:szCs w:val="18"/>
+              </w:rPr>
+              <w:t>Ex: Windows 11 / Chrome v121 / example.com</w:t>
+            </w:r>
+            <w:r>
+              <w:rPr>
+                <w:b/>
+                <w:bCs/>
+                <w:color w:val="A02B93" w:themeColor="accent5"/>
+                <w:sz w:val="18"/>
+                <w:szCs w:val="18"/>
+              </w:rPr>
+              <w:t xml:space="preserve">) </w:t>
             </w:r>
           </w:p>
         </w:tc>
@@ -162,24 +328,6 @@
               <w:t xml:space="preserve">Severity: </w:t>
             </w:r>
           </w:p>
-        </w:tc>
-        <w:tc>
-          <w:tcPr>
-            <w:tcW w:w="6835" w:type="dxa"/>
-            <w:vAlign w:val="center"/>
-          </w:tcPr>
-          <w:p/>
-        </w:tc>
-      </w:tr>
-      <w:tr>
-        <w:trPr>
-          <w:trHeight w:val="360"/>
-        </w:trPr>
-        <w:tc>
-          <w:tcPr>
-            <w:tcW w:w="2515" w:type="dxa"/>
-            <w:vAlign w:val="center"/>
-          </w:tcPr>
           <w:p>
             <w:pPr>
               <w:rPr>
@@ -191,8 +339,11 @@
               <w:rPr>
                 <w:b/>
                 <w:bCs/>
-              </w:rPr>
-              <w:t xml:space="preserve">Priority: </w:t>
+                <w:color w:val="A02B93" w:themeColor="accent5"/>
+                <w:sz w:val="18"/>
+                <w:szCs w:val="18"/>
+              </w:rPr>
+              <w:t xml:space="preserve">(NOTE: same as test case) </w:t>
             </w:r>
           </w:p>
         </w:tc>
@@ -225,7 +376,83 @@
                 <w:b/>
                 <w:bCs/>
               </w:rPr>
-              <w:t xml:space="preserve">Status: </w:t>
+              <w:t xml:space="preserve">Priority: </w:t>
+            </w:r>
+          </w:p>
+          <w:p>
+            <w:pPr>
+              <w:rPr>
+                <w:b/>
+                <w:bCs/>
+              </w:rPr>
+            </w:pPr>
+            <w:r>
+              <w:rPr>
+                <w:b/>
+                <w:bCs/>
+                <w:color w:val="A02B93" w:themeColor="accent5"/>
+                <w:sz w:val="18"/>
+                <w:szCs w:val="18"/>
+              </w:rPr>
+              <w:t>(NOTE: same as test case)</w:t>
+            </w:r>
+          </w:p>
+        </w:tc>
+        <w:tc>
+          <w:tcPr>
+            <w:tcW w:w="6835" w:type="dxa"/>
+            <w:vAlign w:val="center"/>
+          </w:tcPr>
+          <w:p/>
+        </w:tc>
+      </w:tr>
+      <w:tr>
+        <w:trPr>
+          <w:trHeight w:val="449"/>
+        </w:trPr>
+        <w:tc>
+          <w:tcPr>
+            <w:tcW w:w="2515" w:type="dxa"/>
+            <w:vAlign w:val="center"/>
+          </w:tcPr>
+          <w:p>
+            <w:pPr>
+              <w:rPr>
+                <w:b/>
+                <w:bCs/>
+              </w:rPr>
+            </w:pPr>
+            <w:r>
+              <w:rPr>
+                <w:b/>
+                <w:bCs/>
+              </w:rPr>
+              <w:t>Status</w:t>
+            </w:r>
+            <w:r>
+              <w:rPr>
+                <w:b/>
+                <w:bCs/>
+              </w:rPr>
+              <w:t xml:space="preserve">:  </w:t>
+            </w:r>
+          </w:p>
+          <w:p>
+            <w:pPr>
+              <w:rPr>
+                <w:b/>
+                <w:bCs/>
+              </w:rPr>
+            </w:pPr>
+            <w:r>
+              <w:rPr>
+                <w:b/>
+                <w:bCs/>
+                <w:color w:val="A02B93" w:themeColor="accent5"/>
+                <w:sz w:val="18"/>
+                <w:szCs w:val="18"/>
+              </w:rPr>
+              <w:t>(Open/Closed)</w:t>
             </w:r>
           </w:p>
         </w:tc>
@@ -324,7 +551,34 @@
                 <w:b/>
                 <w:bCs/>
               </w:rPr>
-              <w:t xml:space="preserve">Steps to Reproduce: </w:t>
+              <w:t>Steps to Reproduce:</w:t>
+            </w:r>
+            <w:r>
+              <w:rPr>
+                <w:b/>
+                <w:bCs/>
+              </w:rPr>
+              <w:t xml:space="preserve"> </w:t>
+            </w:r>
+            <w:r>
+              <w:rPr>
+                <w:b/>
+                <w:bCs/>
+                <w:color w:val="A02B93" w:themeColor="accent5"/>
+                <w:sz w:val="18"/>
+                <w:szCs w:val="18"/>
+              </w:rPr>
+              <w:t xml:space="preserve">(NOTE: include what the expected and actual results were, where to find the bug’s screenshot &amp; any additional notes you may have) </w:t>
+            </w:r>
+            <w:r>
+              <w:rPr>
+                <w:b/>
+                <w:bCs/>
+                <w:color w:val="A02B93" w:themeColor="accent5"/>
+                <w:sz w:val="18"/>
+                <w:szCs w:val="18"/>
+              </w:rPr>
+              <w:t xml:space="preserve"> </w:t>
             </w:r>
           </w:p>
         </w:tc>
@@ -339,7 +593,7 @@
     </w:tbl>
     <w:p/>
     <w:sectPr>
-      <w:headerReference w:type="default" r:id="rId6"/>
+      <w:headerReference w:type="default" r:id="rId7"/>
       <w:pgSz w:w="12240" w:h="15840"/>
       <w:pgMar w:top="1440" w:right="1440" w:bottom="1440" w:left="1440" w:header="720" w:footer="720" w:gutter="0"/>
       <w:cols w:space="720"/>
@@ -417,6 +671,126 @@
     </w:r>
   </w:p>
 </w:hdr>
+</file>
+
+<file path=word/numbering.xml><?xml version="1.0" encoding="utf-8"?>
+<w:numbering xmlns:wpc="http://schemas.microsoft.com/office/word/2010/wordprocessingCanvas" xmlns:cx="http://schemas.microsoft.com/office/drawing/2014/chartex" xmlns:cx1="http://schemas.microsoft.com/office/drawing/2015/9/8/chartex" xmlns:cx2="http://schemas.microsoft.com/office/drawing/2015/10/21/chartex" xmlns:cx3="http://schemas.microsoft.com/office/drawing/2016/5/9/chartex" xmlns:cx4="http://schemas.microsoft.com/office/drawing/2016/5/10/chartex" xmlns:cx5="http://schemas.microsoft.com/office/drawing/2016/5/11/chartex" xmlns:cx6="http://schemas.microsoft.com/office/drawing/2016/5/12/chartex" xmlns:cx7="http://schemas.microsoft.com/office/drawing/2016/5/13/chartex" xmlns:cx8="http://schemas.microsoft.com/office/drawing/2016/5/14/chartex" xmlns:mc="http://schemas.openxmlformats.org/markup-compatibility/2006" xmlns:aink="http://schemas.microsoft.com/office/drawing/2016/ink" xmlns:am3d="http://schemas.microsoft.com/office/drawing/2017/model3d" xmlns:o="urn:schemas-microsoft-com:office:office" xmlns:oel="http://schemas.microsoft.com/office/2019/extlst" xmlns:r="http://schemas.openxmlformats.org/officeDocument/2006/relationships" xmlns:m="http://schemas.openxmlformats.org/officeDocument/2006/math" xmlns:v="urn:schemas-microsoft-com:vml" xmlns:wp14="http://schemas.microsoft.com/office/word/2010/wordprocessingDrawing" xmlns:wp="http://schemas.openxmlformats.org/drawingml/2006/wordprocessingDrawing" xmlns:w10="urn:schemas-microsoft-com:office:word" xmlns:w="http://schemas.openxmlformats.org/wordprocessingml/2006/main" xmlns:w14="http://schemas.microsoft.com/office/word/2010/wordml" xmlns:w15="http://schemas.microsoft.com/office/word/2012/wordml" xmlns:w16cex="http://schemas.microsoft.com/office/word/2018/wordml/cex" xmlns:w16cid="http://schemas.microsoft.com/office/word/2016/wordml/cid" xmlns:w16="http://schemas.microsoft.com/office/word/2018/wordml" xmlns:w16du="http://schemas.microsoft.com/office/word/2023/wordml/word16du" xmlns:w16sdtdh="http://schemas.microsoft.com/office/word/2020/wordml/sdtdatahash" xmlns:w16sdtfl="http://schemas.microsoft.com/office/word/2024/wordml/sdtformatlock" xmlns:w16se="http://schemas.microsoft.com/office/word/2015/wordml/symex" xmlns:wpg="http://schemas.microsoft.com/office/word/2010/wordprocessingGroup" xmlns:wpi="http://schemas.microsoft.com/office/word/2010/wordprocessingInk" xmlns:wne="http://schemas.microsoft.com/office/word/2006/wordml" xmlns:wps="http://schemas.microsoft.com/office/word/2010/wordprocessingShape" mc:Ignorable="w14 w15 w16se w16cid w16 w16cex w16sdtdh w16sdtfl w16du wp14">
+  <w:abstractNum w:abstractNumId="0" w15:restartNumberingAfterBreak="0">
+    <w:nsid w:val="58057E2E"/>
+    <w:multiLevelType w:val="hybridMultilevel"/>
+    <w:tmpl w:val="10EA5738"/>
+    <w:lvl w:ilvl="0" w:tplc="204437CC">
+      <w:numFmt w:val="bullet"/>
+      <w:lvlText w:val="-"/>
+      <w:lvlJc w:val="left"/>
+      <w:pPr>
+        <w:ind w:left="720" w:hanging="360"/>
+      </w:pPr>
+      <w:rPr>
+        <w:rFonts w:ascii="Aptos" w:eastAsiaTheme="minorHAnsi" w:hAnsi="Aptos" w:cstheme="minorBidi" w:hint="default"/>
+      </w:rPr>
+    </w:lvl>
+    <w:lvl w:ilvl="1" w:tplc="04090003" w:tentative="1">
+      <w:start w:val="1"/>
+      <w:numFmt w:val="bullet"/>
+      <w:lvlText w:val="o"/>
+      <w:lvlJc w:val="left"/>
+      <w:pPr>
+        <w:ind w:left="1440" w:hanging="360"/>
+      </w:pPr>
+      <w:rPr>
+        <w:rFonts w:ascii="Courier New" w:hAnsi="Courier New" w:cs="Courier New" w:hint="default"/>
+      </w:rPr>
+    </w:lvl>
+    <w:lvl w:ilvl="2" w:tplc="04090005" w:tentative="1">
+      <w:start w:val="1"/>
+      <w:numFmt w:val="bullet"/>
+      <w:lvlText w:val=""/>
+      <w:lvlJc w:val="left"/>
+      <w:pPr>
+        <w:ind w:left="2160" w:hanging="360"/>
+      </w:pPr>
+      <w:rPr>
+        <w:rFonts w:ascii="Wingdings" w:hAnsi="Wingdings" w:hint="default"/>
+      </w:rPr>
+    </w:lvl>
+    <w:lvl w:ilvl="3" w:tplc="04090001" w:tentative="1">
+      <w:start w:val="1"/>
+      <w:numFmt w:val="bullet"/>
+      <w:lvlText w:val=""/>
+      <w:lvlJc w:val="left"/>
+      <w:pPr>
+        <w:ind w:left="2880" w:hanging="360"/>
+      </w:pPr>
+      <w:rPr>
+        <w:rFonts w:ascii="Symbol" w:hAnsi="Symbol" w:hint="default"/>
+      </w:rPr>
+    </w:lvl>
+    <w:lvl w:ilvl="4" w:tplc="04090003" w:tentative="1">
+      <w:start w:val="1"/>
+      <w:numFmt w:val="bullet"/>
+      <w:lvlText w:val="o"/>
+      <w:lvlJc w:val="left"/>
+      <w:pPr>
+        <w:ind w:left="3600" w:hanging="360"/>
+      </w:pPr>
+      <w:rPr>
+        <w:rFonts w:ascii="Courier New" w:hAnsi="Courier New" w:cs="Courier New" w:hint="default"/>
+      </w:rPr>
+    </w:lvl>
+    <w:lvl w:ilvl="5" w:tplc="04090005" w:tentative="1">
+      <w:start w:val="1"/>
+      <w:numFmt w:val="bullet"/>
+      <w:lvlText w:val=""/>
+      <w:lvlJc w:val="left"/>
+      <w:pPr>
+        <w:ind w:left="4320" w:hanging="360"/>
+      </w:pPr>
+      <w:rPr>
+        <w:rFonts w:ascii="Wingdings" w:hAnsi="Wingdings" w:hint="default"/>
+      </w:rPr>
+    </w:lvl>
+    <w:lvl w:ilvl="6" w:tplc="04090001" w:tentative="1">
+      <w:start w:val="1"/>
+      <w:numFmt w:val="bullet"/>
+      <w:lvlText w:val=""/>
+      <w:lvlJc w:val="left"/>
+      <w:pPr>
+        <w:ind w:left="5040" w:hanging="360"/>
+      </w:pPr>
+      <w:rPr>
+        <w:rFonts w:ascii="Symbol" w:hAnsi="Symbol" w:hint="default"/>
+      </w:rPr>
+    </w:lvl>
+    <w:lvl w:ilvl="7" w:tplc="04090003" w:tentative="1">
+      <w:start w:val="1"/>
+      <w:numFmt w:val="bullet"/>
+      <w:lvlText w:val="o"/>
+      <w:lvlJc w:val="left"/>
+      <w:pPr>
+        <w:ind w:left="5760" w:hanging="360"/>
+      </w:pPr>
+      <w:rPr>
+        <w:rFonts w:ascii="Courier New" w:hAnsi="Courier New" w:cs="Courier New" w:hint="default"/>
+      </w:rPr>
+    </w:lvl>
+    <w:lvl w:ilvl="8" w:tplc="04090005" w:tentative="1">
+      <w:start w:val="1"/>
+      <w:numFmt w:val="bullet"/>
+      <w:lvlText w:val=""/>
+      <w:lvlJc w:val="left"/>
+      <w:pPr>
+        <w:ind w:left="6480" w:hanging="360"/>
+      </w:pPr>
+      <w:rPr>
+        <w:rFonts w:ascii="Wingdings" w:hAnsi="Wingdings" w:hint="default"/>
+      </w:rPr>
+    </w:lvl>
+  </w:abstractNum>
+  <w:num w:numId="1" w16cid:durableId="15347935">
+    <w:abstractNumId w:val="0"/>
+  </w:num>
+</w:numbering>
 </file>
 
 <file path=word/styles.xml><?xml version="1.0" encoding="utf-8"?>

</xml_diff>